<commit_message>
final version of writeup...probably
</commit_message>
<xml_diff>
--- a/16833_hw3/jdriscol_hw3.docx
+++ b/16833_hw3/jdriscol_hw3.docx
@@ -2,6 +2,50 @@
 <file path=word/document.xml><?xml version="1.0" encoding="utf-8"?>
 <w:document xmlns:wpc="http://schemas.microsoft.com/office/word/2010/wordprocessingCanvas" xmlns:cx="http://schemas.microsoft.com/office/drawing/2014/chartex" xmlns:cx1="http://schemas.microsoft.com/office/drawing/2015/9/8/chartex" xmlns:cx2="http://schemas.microsoft.com/office/drawing/2015/10/21/chartex" xmlns:cx3="http://schemas.microsoft.com/office/drawing/2016/5/9/chartex" xmlns:cx4="http://schemas.microsoft.com/office/drawing/2016/5/10/chartex" xmlns:cx5="http://schemas.microsoft.com/office/drawing/2016/5/11/chartex" xmlns:cx6="http://schemas.microsoft.com/office/drawing/2016/5/12/chartex" xmlns:cx7="http://schemas.microsoft.com/office/drawing/2016/5/13/chartex" xmlns:cx8="http://schemas.microsoft.com/office/drawing/2016/5/14/chartex" xmlns:mc="http://schemas.openxmlformats.org/markup-compatibility/2006" xmlns:aink="http://schemas.microsoft.com/office/drawing/2016/ink" xmlns:am3d="http://schemas.microsoft.com/office/drawing/2017/model3d" xmlns:o="urn:schemas-microsoft-com:office:office" xmlns:r="http://schemas.openxmlformats.org/officeDocument/2006/relationships" xmlns:m="http://schemas.openxmlformats.org/officeDocument/2006/math" xmlns:v="urn:schemas-microsoft-com:vml" xmlns:wp14="http://schemas.microsoft.com/office/word/2010/wordprocessingDrawing" xmlns:wp="http://schemas.openxmlformats.org/drawingml/2006/wordprocessingDrawing" xmlns:w10="urn:schemas-microsoft-com:office:word" xmlns:w="http://schemas.openxmlformats.org/wordprocessingml/2006/main" xmlns:w14="http://schemas.microsoft.com/office/word/2010/wordml" xmlns:w15="http://schemas.microsoft.com/office/word/2012/wordml" xmlns:w16cid="http://schemas.microsoft.com/office/word/2016/wordml/cid" xmlns:w16se="http://schemas.microsoft.com/office/word/2015/wordml/symex" xmlns:wpg="http://schemas.microsoft.com/office/word/2010/wordprocessingGroup" xmlns:wpi="http://schemas.microsoft.com/office/word/2010/wordprocessingInk" xmlns:wne="http://schemas.microsoft.com/office/word/2006/wordml" xmlns:wps="http://schemas.microsoft.com/office/word/2010/wordprocessingShape" mc:Ignorable="w14 w15 w16se w16cid wp14">
   <w:body>
+    <w:p>
+      <w:pPr>
+        <w:pStyle w:val="NoSpacing"/>
+        <w:rPr>
+          <w:b/>
+          <w:sz w:val="28"/>
+        </w:rPr>
+      </w:pPr>
+      <w:r>
+        <w:rPr>
+          <w:b/>
+          <w:sz w:val="28"/>
+        </w:rPr>
+        <w:t>Introduction</w:t>
+      </w:r>
+    </w:p>
+    <w:p>
+      <w:pPr>
+        <w:pStyle w:val="NoSpacing"/>
+      </w:pPr>
+      <w:r>
+        <w:t>In this assignment we were tasked with implementing two versions of the factor graph SLAM algorithm. In the first section, the algorithm is applied to linear data. In the second version it is expanded to work with nonlinear data. Different optimization techniques are explored and evaluated as well.</w:t>
+      </w:r>
+    </w:p>
+    <w:p>
+      <w:pPr>
+        <w:pStyle w:val="NoSpacing"/>
+      </w:pPr>
+    </w:p>
+    <w:p>
+      <w:pPr>
+        <w:pStyle w:val="NoSpacing"/>
+      </w:pPr>
+      <w:r>
+        <w:t>Collaborators: Joe Phaneuf, David Evans</w:t>
+      </w:r>
+      <w:bookmarkStart w:id="0" w:name="_GoBack"/>
+      <w:bookmarkEnd w:id="0"/>
+    </w:p>
+    <w:p>
+      <w:pPr>
+        <w:pStyle w:val="NoSpacing"/>
+      </w:pPr>
+    </w:p>
     <w:p>
       <w:pPr>
         <w:pStyle w:val="NoSpacing"/>
@@ -429,6 +473,9 @@
             </m:sup>
           </m:sSup>
           <m:r>
+            <m:rPr>
+              <m:sty m:val="p"/>
+            </m:rPr>
             <w:rPr>
               <w:rFonts w:ascii="Cambria Math" w:hAnsi="Cambria Math"/>
             </w:rPr>
@@ -721,6 +768,9 @@
             </m:e>
           </m:d>
           <m:r>
+            <m:rPr>
+              <m:sty m:val="p"/>
+            </m:rPr>
             <w:rPr>
               <w:rFonts w:ascii="Cambria Math" w:hAnsi="Cambria Math"/>
             </w:rPr>
@@ -1649,21 +1699,7 @@
         <w:rPr>
           <w:rFonts w:eastAsiaTheme="minorEastAsia"/>
         </w:rPr>
-        <w:t>For the la</w:t>
-      </w:r>
-      <w:proofErr w:type="spellStart"/>
-      <w:r>
-        <w:rPr>
-          <w:rFonts w:eastAsiaTheme="minorEastAsia"/>
-        </w:rPr>
-        <w:t>ndmark</w:t>
-      </w:r>
-      <w:proofErr w:type="spellEnd"/>
-      <w:r>
-        <w:rPr>
-          <w:rFonts w:eastAsiaTheme="minorEastAsia"/>
-        </w:rPr>
-        <w:t xml:space="preserve"> measurement function:</w:t>
+        <w:t>For the landmark measurement function:</w:t>
       </w:r>
     </w:p>
     <w:p>
@@ -1873,6 +1909,9 @@
             </m:e>
           </m:d>
           <m:r>
+            <m:rPr>
+              <m:sty m:val="p"/>
+            </m:rPr>
             <w:rPr>
               <w:rFonts w:ascii="Cambria Math" w:eastAsiaTheme="minorEastAsia" w:hAnsi="Cambria Math"/>
             </w:rPr>
@@ -1887,6 +1926,9 @@
             <m:t>l=m+r</m:t>
           </m:r>
           <m:r>
+            <m:rPr>
+              <m:sty m:val="p"/>
+            </m:rPr>
             <w:rPr>
               <w:rFonts w:ascii="Cambria Math" w:eastAsiaTheme="minorEastAsia" w:hAnsi="Cambria Math"/>
             </w:rPr>
@@ -2433,13 +2475,7 @@
                               <w:rPr>
                                 <w:rFonts w:ascii="Cambria Math" w:hAnsi="Cambria Math"/>
                               </w:rPr>
-                              <m:t>m</m:t>
-                            </m:r>
-                            <m:r>
-                              <w:rPr>
-                                <w:rFonts w:ascii="Cambria Math" w:hAnsi="Cambria Math"/>
-                              </w:rPr>
-                              <m:t>x</m:t>
+                              <m:t>mx</m:t>
                             </m:r>
                           </m:sub>
                         </m:sSub>
@@ -2515,13 +2551,7 @@
                               <w:rPr>
                                 <w:rFonts w:ascii="Cambria Math" w:hAnsi="Cambria Math"/>
                               </w:rPr>
-                              <m:t>m</m:t>
-                            </m:r>
-                            <m:r>
-                              <w:rPr>
-                                <w:rFonts w:ascii="Cambria Math" w:hAnsi="Cambria Math"/>
-                              </w:rPr>
-                              <m:t>y</m:t>
+                              <m:t>my</m:t>
                             </m:r>
                           </m:sub>
                         </m:sSub>
@@ -2595,13 +2625,7 @@
                               <w:rPr>
                                 <w:rFonts w:ascii="Cambria Math" w:hAnsi="Cambria Math"/>
                               </w:rPr>
-                              <m:t>m</m:t>
-                            </m:r>
-                            <m:r>
-                              <w:rPr>
-                                <w:rFonts w:ascii="Cambria Math" w:hAnsi="Cambria Math"/>
-                              </w:rPr>
-                              <m:t>y</m:t>
+                              <m:t>my</m:t>
                             </m:r>
                           </m:sub>
                         </m:sSub>
@@ -2675,13 +2699,7 @@
                               <w:rPr>
                                 <w:rFonts w:ascii="Cambria Math" w:hAnsi="Cambria Math"/>
                               </w:rPr>
-                              <m:t>m</m:t>
-                            </m:r>
-                            <m:r>
-                              <w:rPr>
-                                <w:rFonts w:ascii="Cambria Math" w:hAnsi="Cambria Math"/>
-                              </w:rPr>
-                              <m:t>y</m:t>
+                              <m:t>my</m:t>
                             </m:r>
                           </m:sub>
                         </m:sSub>
@@ -2755,13 +2773,7 @@
                               <w:rPr>
                                 <w:rFonts w:ascii="Cambria Math" w:hAnsi="Cambria Math"/>
                               </w:rPr>
-                              <m:t>m</m:t>
-                            </m:r>
-                            <m:r>
-                              <w:rPr>
-                                <w:rFonts w:ascii="Cambria Math" w:hAnsi="Cambria Math"/>
-                              </w:rPr>
-                              <m:t>y</m:t>
+                              <m:t>my</m:t>
                             </m:r>
                           </m:sub>
                         </m:sSub>
@@ -3448,8 +3460,6 @@
               </w:rPr>
               <w:t>inv</w:t>
             </w:r>
-            <w:bookmarkStart w:id="0" w:name="_GoBack"/>
-            <w:bookmarkEnd w:id="0"/>
           </w:p>
         </w:tc>
         <w:tc>
@@ -3531,6 +3541,39 @@
           <w:rFonts w:eastAsiaTheme="minorEastAsia"/>
         </w:rPr>
         <w:t xml:space="preserve"> version of each is faster than the original version because the reduced fill-in techniques used increase the sparsity of the respective matrixes allowing for higher efficiency in factorization.</w:t>
+      </w:r>
+      <w:r>
+        <w:rPr>
+          <w:rFonts w:eastAsiaTheme="minorEastAsia"/>
+        </w:rPr>
+        <w:t xml:space="preserve"> </w:t>
+      </w:r>
+      <w:proofErr w:type="spellStart"/>
+      <w:r>
+        <w:rPr>
+          <w:rFonts w:eastAsiaTheme="minorEastAsia"/>
+        </w:rPr>
+        <w:t>Pinv</w:t>
+      </w:r>
+      <w:proofErr w:type="spellEnd"/>
+      <w:r>
+        <w:rPr>
+          <w:rFonts w:eastAsiaTheme="minorEastAsia"/>
+        </w:rPr>
+        <w:t xml:space="preserve"> is the slowest because it has complexity of O(n</w:t>
+      </w:r>
+      <w:r>
+        <w:rPr>
+          <w:rFonts w:eastAsiaTheme="minorEastAsia"/>
+          <w:vertAlign w:val="superscript"/>
+        </w:rPr>
+        <w:t>3</w:t>
+      </w:r>
+      <w:r>
+        <w:rPr>
+          <w:rFonts w:eastAsiaTheme="minorEastAsia"/>
+        </w:rPr>
+        <w:t>).</w:t>
       </w:r>
     </w:p>
     <w:p>
@@ -4063,6 +4106,26 @@
         </w:rPr>
         <w:t>It is not in the same order.</w:t>
       </w:r>
+      <w:r>
+        <w:rPr>
+          <w:rFonts w:eastAsiaTheme="minorEastAsia"/>
+        </w:rPr>
+        <w:t xml:space="preserve"> QR2 and Chol2 remain the fastest because they are very sparse. </w:t>
+      </w:r>
+      <w:proofErr w:type="spellStart"/>
+      <w:r>
+        <w:rPr>
+          <w:rFonts w:eastAsiaTheme="minorEastAsia"/>
+        </w:rPr>
+        <w:t>Pinv</w:t>
+      </w:r>
+      <w:proofErr w:type="spellEnd"/>
+      <w:r>
+        <w:rPr>
+          <w:rFonts w:eastAsiaTheme="minorEastAsia"/>
+        </w:rPr>
+        <w:t xml:space="preserve"> overtook QR1 and Chol1 because those two matrixes are very dense resulting in much lower efficiency of computation.</w:t>
+      </w:r>
     </w:p>
     <w:p>
       <w:pPr>
@@ -4793,6 +4856,9 @@
             </m:e>
           </m:d>
           <m:r>
+            <m:rPr>
+              <m:sty m:val="p"/>
+            </m:rPr>
             <w:rPr>
               <w:rFonts w:ascii="Cambria Math" w:hAnsi="Cambria Math"/>
             </w:rPr>
@@ -5575,6 +5641,9 @@
             </m:e>
           </m:d>
           <m:r>
+            <m:rPr>
+              <m:sty m:val="p"/>
+            </m:rPr>
             <w:rPr>
               <w:rFonts w:ascii="Cambria Math" w:eastAsiaTheme="minorEastAsia" w:hAnsi="Cambria Math"/>
             </w:rPr>
@@ -6047,6 +6116,46 @@
           <w:rFonts w:eastAsiaTheme="minorEastAsia"/>
         </w:rPr>
       </w:pPr>
+      <w:r>
+        <w:rPr>
+          <w:rFonts w:eastAsiaTheme="minorEastAsia"/>
+        </w:rPr>
+        <w:t xml:space="preserve">The nonlinear algorithm needs to be solved iteratively because we are only making a guess at the start and we don’t know how </w:t>
+      </w:r>
+      <w:proofErr w:type="gramStart"/>
+      <w:r>
+        <w:rPr>
+          <w:rFonts w:eastAsiaTheme="minorEastAsia"/>
+        </w:rPr>
+        <w:t>good</w:t>
+      </w:r>
+      <w:proofErr w:type="gramEnd"/>
+      <w:r>
+        <w:rPr>
+          <w:rFonts w:eastAsiaTheme="minorEastAsia"/>
+        </w:rPr>
+        <w:t xml:space="preserve"> that it will be. We </w:t>
+      </w:r>
+      <w:proofErr w:type="gramStart"/>
+      <w:r>
+        <w:rPr>
+          <w:rFonts w:eastAsiaTheme="minorEastAsia"/>
+        </w:rPr>
+        <w:t>have to</w:t>
+      </w:r>
+      <w:proofErr w:type="gramEnd"/>
+      <w:r>
+        <w:rPr>
+          <w:rFonts w:eastAsiaTheme="minorEastAsia"/>
+        </w:rPr>
+        <w:t xml:space="preserve"> linearize around that guess to determine whether it was correct and then make a small adjustment based o</w:t>
+      </w:r>
+      <w:r>
+        <w:rPr>
+          <w:rFonts w:eastAsiaTheme="minorEastAsia"/>
+        </w:rPr>
+        <w:t>n how much error there was in our guess.</w:t>
+      </w:r>
     </w:p>
     <w:sectPr>
       <w:headerReference w:type="default" r:id="rId13"/>
@@ -6932,6 +7041,36 @@
       </w:tblBorders>
     </w:tblPr>
   </w:style>
+  <w:style w:type="paragraph" w:styleId="BalloonText">
+    <w:name w:val="Balloon Text"/>
+    <w:basedOn w:val="Normal"/>
+    <w:link w:val="BalloonTextChar"/>
+    <w:uiPriority w:val="99"/>
+    <w:semiHidden/>
+    <w:unhideWhenUsed/>
+    <w:rsid w:val="0086753E"/>
+    <w:pPr>
+      <w:spacing w:after="0" w:line="240" w:lineRule="auto"/>
+    </w:pPr>
+    <w:rPr>
+      <w:rFonts w:ascii="Segoe UI" w:hAnsi="Segoe UI" w:cs="Segoe UI"/>
+      <w:sz w:val="18"/>
+      <w:szCs w:val="18"/>
+    </w:rPr>
+  </w:style>
+  <w:style w:type="character" w:customStyle="1" w:styleId="BalloonTextChar">
+    <w:name w:val="Balloon Text Char"/>
+    <w:basedOn w:val="DefaultParagraphFont"/>
+    <w:link w:val="BalloonText"/>
+    <w:uiPriority w:val="99"/>
+    <w:semiHidden/>
+    <w:rsid w:val="0086753E"/>
+    <w:rPr>
+      <w:rFonts w:ascii="Segoe UI" w:hAnsi="Segoe UI" w:cs="Segoe UI"/>
+      <w:sz w:val="18"/>
+      <w:szCs w:val="18"/>
+    </w:rPr>
+  </w:style>
 </w:styles>
 </file>
 
@@ -7235,7 +7374,7 @@
 </file>
 
 <file path=customXml/itemProps1.xml><?xml version="1.0" encoding="utf-8"?>
-<ds:datastoreItem xmlns:ds="http://schemas.openxmlformats.org/officeDocument/2006/customXml" ds:itemID="{F4F1BAD4-B054-4020-A371-081E775E245A}">
+<ds:datastoreItem xmlns:ds="http://schemas.openxmlformats.org/officeDocument/2006/customXml" ds:itemID="{6593D3FF-12C5-4974-AF67-A8AAC9373631}">
   <ds:schemaRefs>
     <ds:schemaRef ds:uri="http://schemas.openxmlformats.org/officeDocument/2006/bibliography"/>
   </ds:schemaRefs>

</xml_diff>